<commit_message>
os refer in work
</commit_message>
<xml_diff>
--- a/ос/доклад/реферат.docx
+++ b/ос/доклад/реферат.docx
@@ -1944,31 +1944,1108 @@
     <w:p>
       <w:pPr>
         <w:pStyle w:val="672"/>
+        <w:rPr>
+          <w:b/>
+          <w:sz w:val="28"/>
+          <w:highlight w:val="red"/>
+        </w:rPr>
+      </w:pPr>
+      <w:r>
+        <w:rPr>
+          <w:sz w:val="28"/>
+          <w:highlight w:val="red"/>
+        </w:rPr>
+      </w:r>
+      <w:bookmarkStart w:id="4" w:name="_Toc4"/>
+      <w:r>
+        <w:rPr>
+          <w:b/>
+          <w:sz w:val="28"/>
+          <w:highlight w:val="red"/>
+        </w:rPr>
+        <w:t xml:space="preserve">Введение</w:t>
+      </w:r>
+      <w:r>
+        <w:rPr>
+          <w:sz w:val="28"/>
+          <w:highlight w:val="red"/>
+        </w:rPr>
+      </w:r>
+      <w:bookmarkEnd w:id="4"/>
+      <w:r>
+        <w:rPr>
+          <w:sz w:val="28"/>
+          <w:highlight w:val="red"/>
+        </w:rPr>
+      </w:r>
+      <w:r>
+        <w:rPr>
+          <w:b/>
+          <w:sz w:val="28"/>
+          <w:highlight w:val="red"/>
+        </w:rPr>
+      </w:r>
+    </w:p>
+    <w:p>
+      <w:pPr>
+        <w:pStyle w:val="672"/>
+        <w:rPr>
+          <w:highlight w:val="red"/>
+        </w:rPr>
+      </w:pPr>
+      <w:r>
+        <w:rPr>
+          <w:highlight w:val="red"/>
+        </w:rPr>
+        <w:t xml:space="preserve">Дизайн</w:t>
+      </w:r>
+      <w:r>
+        <w:rPr>
+          <w:highlight w:val="red"/>
+        </w:rPr>
+      </w:r>
+    </w:p>
+    <w:p>
+      <w:pPr>
+        <w:pStyle w:val="672"/>
+        <w:spacing w:lineRule="auto" w:line="360"/>
+      </w:pPr>
+      <w:r>
+        <w:t xml:space="preserve">Блочное перераспределение</w:t>
+      </w:r>
+      <w:r/>
+    </w:p>
+    <w:p>
+      <w:pPr>
+        <w:ind w:firstLine="708"/>
+        <w:spacing w:lineRule="auto" w:line="360"/>
+        <w:rPr>
+          <w:highlight w:val="none"/>
+        </w:rPr>
+      </w:pPr>
+      <w:r>
+        <w:t xml:space="preserve">На момент своего появления ReiserFS была единственной файловой системой, реализовавшей механизм «упаковки хвоста» (англ. «tail packing») - механизм, позволяющий бороться с внутренней фрагментацией[</w:t>
+      </w:r>
+      <w:r>
+        <w:rPr>
+          <w:highlight w:val="red"/>
+        </w:rPr>
+        <w:t xml:space="preserve">https://en.wikipedia.org/wiki/ReiserFS</w:t>
+      </w:r>
+      <w:r>
+        <w:t xml:space="preserve">]</w:t>
+      </w:r>
+      <w:r>
+        <w:t xml:space="preserve">.</w:t>
+      </w:r>
+      <w:r/>
+    </w:p>
+    <w:p>
+      <w:pPr>
+        <w:ind w:firstLine="708"/>
+        <w:spacing w:lineRule="auto" w:line="360"/>
+      </w:pPr>
+      <w:r>
+        <w:rPr>
+          <w:highlight w:val="none"/>
+        </w:rPr>
+        <w:t xml:space="preserve">Суть внутренней фрагментации показана на рисунке 1 и заключается в том, что при записи файла на диск остается не полностью занятый блок, что приводит к неэффективному использованию дискового пространства. Особенно это заметно при большом размере блоков.</w:t>
+      </w:r>
+      <w:r>
+        <w:rPr>
+          <w:highlight w:val="none"/>
+        </w:rPr>
+      </w:r>
+    </w:p>
+    <w:p>
+      <w:r>
+        <w:rPr>
+          <w:highlight w:val="none"/>
+        </w:rPr>
+      </w:r>
+      <w:r>
+        <w:rPr>
+          <w:highlight w:val="none"/>
+        </w:rPr>
+      </w:r>
+    </w:p>
+    <w:p>
+      <w:pPr>
         <w:jc w:val="center"/>
         <w:rPr>
-          <w:b/>
-          <w:sz w:val="36"/>
           <w:highlight w:val="none"/>
         </w:rPr>
       </w:pPr>
       <w:r/>
-      <w:bookmarkStart w:id="4" w:name="_Toc4"/>
+      <w:r>
+        <mc:AlternateContent>
+          <mc:Choice Requires="wpg">
+            <w:drawing>
+              <wp:inline xmlns:wp="http://schemas.openxmlformats.org/drawingml/2006/wordprocessingDrawing" distT="0" distB="0" distL="0" distR="0">
+                <wp:extent cx="4616960" cy="962814"/>
+                <wp:effectExtent l="0" t="0" r="0" b="0"/>
+                <wp:docPr id="2" name="" hidden="false"/>
+                <wp:cNvGraphicFramePr>
+                  <a:graphicFrameLocks xmlns:a="http://schemas.openxmlformats.org/drawingml/2006/main" noChangeAspect="true"/>
+                </wp:cNvGraphicFramePr>
+                <a:graphic xmlns:a="http://schemas.openxmlformats.org/drawingml/2006/main">
+                  <a:graphicData uri="http://schemas.openxmlformats.org/drawingml/2006/picture">
+                    <pic:pic xmlns:pic="http://schemas.openxmlformats.org/drawingml/2006/picture">
+                      <pic:nvPicPr>
+                        <pic:cNvPr id="5" name="" hidden="0"/>
+                        <pic:cNvPicPr>
+                          <a:picLocks noChangeAspect="1"/>
+                        </pic:cNvPicPr>
+                        <pic:nvPr isPhoto="0" userDrawn="0"/>
+                      </pic:nvPicPr>
+                      <pic:blipFill>
+                        <a:blip r:embed="rId15"/>
+                        <a:srcRect l="0" t="41195" r="1460" b="20343"/>
+                        <a:stretch/>
+                      </pic:blipFill>
+                      <pic:spPr bwMode="auto">
+                        <a:xfrm flipH="0" flipV="0">
+                          <a:off x="0" y="0"/>
+                          <a:ext cx="4616959" cy="962814"/>
+                        </a:xfrm>
+                        <a:prstGeom prst="rect">
+                          <a:avLst/>
+                        </a:prstGeom>
+                      </pic:spPr>
+                    </pic:pic>
+                  </a:graphicData>
+                </a:graphic>
+              </wp:inline>
+            </w:drawing>
+          </mc:Choice>
+          <mc:Fallback>
+            <w:pict>
+              <v:shapetype type="#_x0000_t75" o:spt="75" coordsize="21600,21600" o:preferrelative="t" path="m@4@5l@4@11@9@11@9@5xe">
+                <v:formulas>
+                  <v:f eqn="if lineDrawn pixelLineWidth 0"/>
+                  <v:f eqn="sum @0 1 0"/>
+                  <v:f eqn="sum 0 0 @1"/>
+                  <v:f eqn="prod @2 1 2"/>
+                  <v:f eqn="prod @3 21600 pixelWidth"/>
+                  <v:f eqn="prod @3 21600 pixelHeight"/>
+                  <v:f eqn="sum @0 0 1"/>
+                  <v:f eqn="prod @6 1 2"/>
+                  <v:f eqn="prod @7 21600 pixelWidth"/>
+                  <v:f eqn="sum @8 21600 0"/>
+                  <v:f eqn="prod @7 21600 pixelHeight"/>
+                  <v:f eqn="sum @10 21600 0"/>
+                </v:formulas>
+              </v:shapetype>
+              <v:shape id="_x0000_i1" o:spid="_x0000_s1" type="#_x0000_t75" style="mso-wrap-distance-left:0.0pt;mso-wrap-distance-top:0.0pt;mso-wrap-distance-right:0.0pt;mso-wrap-distance-bottom:0.0pt;width:363.5pt;height:75.8pt;" stroked="false">
+                <v:path textboxrect="0,0,0,0"/>
+                <v:imagedata r:id="rId15" o:title=""/>
+              </v:shape>
+            </w:pict>
+          </mc:Fallback>
+        </mc:AlternateContent>
+      </w:r>
+      <w:r/>
+      <w:r/>
+    </w:p>
+    <w:p>
+      <w:pPr>
+        <w:jc w:val="center"/>
+        <w:spacing w:lineRule="auto" w:line="360"/>
+        <w:rPr>
+          <w:highlight w:val="none"/>
+        </w:rPr>
+      </w:pPr>
+      <w:r>
+        <w:rPr>
+          <w:highlight w:val="none"/>
+        </w:rPr>
+        <w:t xml:space="preserve">Рисунок 1 - внутренняя фрагментация данных</w:t>
+      </w:r>
+      <w:r>
+        <w:rPr>
+          <w:highlight w:val="none"/>
+        </w:rPr>
+      </w:r>
+    </w:p>
+    <w:p>
+      <w:pPr>
+        <w:jc w:val="both"/>
+        <w:spacing w:lineRule="auto" w:line="360"/>
+        <w:rPr>
+          <w:highlight w:val="none"/>
+        </w:rPr>
+      </w:pPr>
+      <w:r>
+        <w:rPr>
+          <w:highlight w:val="none"/>
+        </w:rPr>
+        <w:tab/>
+        <w:t xml:space="preserve">Предложенный ReiserFS механизм позволяет избежать этой проблемы, упаковывая «хвосты» нескольких файлов в общий хвостовой блок.</w:t>
+      </w:r>
+      <w:r>
+        <w:rPr>
+          <w:highlight w:val="none"/>
+        </w:rPr>
+      </w:r>
+      <w:r>
+        <w:rPr>
+          <w:highlight w:val="none"/>
+        </w:rPr>
+      </w:r>
+      <w:r>
+        <w:rPr>
+          <w:highlight w:val="none"/>
+        </w:rPr>
+      </w:r>
+    </w:p>
+    <w:p>
+      <w:pPr>
+        <w:jc w:val="both"/>
+        <w:spacing w:lineRule="auto" w:line="360"/>
+        <w:rPr>
+          <w:highlight w:val="none"/>
+        </w:rPr>
+      </w:pPr>
+      <w:r>
+        <w:rPr>
+          <w:highlight w:val="none"/>
+        </w:rPr>
+        <w:tab/>
+        <w:t xml:space="preserve">Однако, такой подход увеличивает внешнюю фрагментацию данных[</w:t>
+      </w:r>
+      <w:r>
+        <w:rPr>
+          <w:highlight w:val="red"/>
+        </w:rPr>
+        <w:t xml:space="preserve">https://en.wikipedia.org/wiki/Block_suballocation#Tail_packing</w:t>
+      </w:r>
+      <w:r>
+        <w:rPr>
+          <w:highlight w:val="none"/>
+        </w:rPr>
+        <w:t xml:space="preserve">], как это показано на рисунке 2. Внешняя фрагментация данных приводит к значительному замедлению чтения файлов из-за физической удаленности их частей на диске, что особенно заметно в случае HDD-накопителей.</w:t>
+      </w:r>
+      <w:r>
+        <w:rPr>
+          <w:highlight w:val="none"/>
+        </w:rPr>
+      </w:r>
+    </w:p>
+    <w:p>
+      <w:pPr>
+        <w:jc w:val="center"/>
+        <w:spacing w:lineRule="auto" w:line="360"/>
+        <w:rPr>
+          <w:highlight w:val="none"/>
+        </w:rPr>
+      </w:pPr>
+      <w:r>
+        <w:rPr>
+          <w:highlight w:val="none"/>
+        </w:rPr>
+      </w:r>
+      <w:r>
+        <mc:AlternateContent>
+          <mc:Choice Requires="wpg">
+            <w:drawing>
+              <wp:inline xmlns:wp="http://schemas.openxmlformats.org/drawingml/2006/wordprocessingDrawing" distT="0" distB="0" distL="0" distR="0">
+                <wp:extent cx="4054815" cy="742950"/>
+                <wp:effectExtent l="0" t="0" r="0" b="0"/>
+                <wp:docPr id="3" name="" hidden="false"/>
+                <wp:cNvGraphicFramePr>
+                  <a:graphicFrameLocks xmlns:a="http://schemas.openxmlformats.org/drawingml/2006/main" noChangeAspect="true"/>
+                </wp:cNvGraphicFramePr>
+                <a:graphic xmlns:a="http://schemas.openxmlformats.org/drawingml/2006/main">
+                  <a:graphicData uri="http://schemas.openxmlformats.org/drawingml/2006/picture">
+                    <pic:pic xmlns:pic="http://schemas.openxmlformats.org/drawingml/2006/picture">
+                      <pic:nvPicPr>
+                        <pic:cNvPr id="6" name="" hidden="0"/>
+                        <pic:cNvPicPr>
+                          <a:picLocks noChangeAspect="1"/>
+                        </pic:cNvPicPr>
+                        <pic:nvPr isPhoto="0" userDrawn="0"/>
+                      </pic:nvPicPr>
+                      <pic:blipFill>
+                        <a:blip r:embed="rId16"/>
+                        <a:srcRect l="0" t="28038" r="837" b="37946"/>
+                        <a:stretch/>
+                      </pic:blipFill>
+                      <pic:spPr bwMode="auto">
+                        <a:xfrm flipH="0" flipV="0">
+                          <a:off x="0" y="0"/>
+                          <a:ext cx="4054815" cy="742950"/>
+                        </a:xfrm>
+                        <a:prstGeom prst="rect">
+                          <a:avLst/>
+                        </a:prstGeom>
+                      </pic:spPr>
+                    </pic:pic>
+                  </a:graphicData>
+                </a:graphic>
+              </wp:inline>
+            </w:drawing>
+          </mc:Choice>
+          <mc:Fallback>
+            <w:pict>
+              <v:shapetype type="#_x0000_t75" o:spt="75" coordsize="21600,21600" o:preferrelative="t" path="m@4@5l@4@11@9@11@9@5xe">
+                <v:formulas>
+                  <v:f eqn="if lineDrawn pixelLineWidth 0"/>
+                  <v:f eqn="sum @0 1 0"/>
+                  <v:f eqn="sum 0 0 @1"/>
+                  <v:f eqn="prod @2 1 2"/>
+                  <v:f eqn="prod @3 21600 pixelWidth"/>
+                  <v:f eqn="prod @3 21600 pixelHeight"/>
+                  <v:f eqn="sum @0 0 1"/>
+                  <v:f eqn="prod @6 1 2"/>
+                  <v:f eqn="prod @7 21600 pixelWidth"/>
+                  <v:f eqn="sum @8 21600 0"/>
+                  <v:f eqn="prod @7 21600 pixelHeight"/>
+                  <v:f eqn="sum @10 21600 0"/>
+                </v:formulas>
+              </v:shapetype>
+              <v:shape id="_x0000_i2" o:spid="_x0000_s2" type="#_x0000_t75" style="mso-wrap-distance-left:0.0pt;mso-wrap-distance-top:0.0pt;mso-wrap-distance-right:0.0pt;mso-wrap-distance-bottom:0.0pt;width:319.3pt;height:58.5pt;" stroked="false">
+                <v:path textboxrect="0,0,0,0"/>
+                <v:imagedata r:id="rId16" o:title=""/>
+              </v:shape>
+            </w:pict>
+          </mc:Fallback>
+        </mc:AlternateContent>
+      </w:r>
+      <w:r>
+        <w:rPr>
+          <w:highlight w:val="none"/>
+        </w:rPr>
+      </w:r>
+      <w:r/>
+      <w:r>
+        <w:rPr>
+          <w:highlight w:val="none"/>
+        </w:rPr>
+      </w:r>
+      <w:r>
+        <w:rPr>
+          <w:highlight w:val="none"/>
+        </w:rPr>
+      </w:r>
+    </w:p>
+    <w:p>
+      <w:pPr>
+        <w:jc w:val="center"/>
+        <w:spacing w:lineRule="auto" w:line="360"/>
+        <w:rPr>
+          <w:highlight w:val="none"/>
+        </w:rPr>
+      </w:pPr>
+      <w:r>
+        <w:rPr>
+          <w:highlight w:val="none"/>
+        </w:rPr>
+        <w:t xml:space="preserve">Рисунок 2 - внешняя фрагментация данных</w:t>
+      </w:r>
+      <w:r>
+        <w:rPr>
+          <w:highlight w:val="none"/>
+        </w:rPr>
+      </w:r>
+    </w:p>
+    <w:p>
+      <w:pPr>
+        <w:jc w:val="both"/>
+        <w:spacing w:lineRule="auto" w:line="360"/>
+        <w:rPr>
+          <w:highlight w:val="none"/>
+        </w:rPr>
+      </w:pPr>
+      <w:r>
+        <w:rPr>
+          <w:highlight w:val="none"/>
+        </w:rPr>
+        <w:tab/>
+        <w:t xml:space="preserve">Тем не менее, негативный эффект от внешней фрагментации может быть уменьшен, если «хвосты» хранятся близко к остальным блокам файла, а операционная система использует механизм опережающего чтения.</w:t>
+      </w:r>
+      <w:r>
+        <w:rPr>
+          <w:highlight w:val="none"/>
+        </w:rPr>
+      </w:r>
+    </w:p>
+    <w:p>
+      <w:pPr>
+        <w:pStyle w:val="672"/>
+        <w:rPr>
+          <w:sz w:val="28"/>
+        </w:rPr>
+      </w:pPr>
+      <w:r>
+        <w:rPr>
+          <w:sz w:val="28"/>
+        </w:rPr>
+      </w:r>
+      <w:r>
+        <w:rPr>
+          <w:sz w:val="28"/>
+        </w:rPr>
+      </w:r>
+    </w:p>
+    <w:p>
+      <w:pPr>
+        <w:pStyle w:val="672"/>
+        <w:rPr>
+          <w:b/>
+          <w:sz w:val="28"/>
+          <w:highlight w:val="none"/>
+        </w:rPr>
+      </w:pPr>
       <w:r>
         <w:rPr>
           <w:b/>
-          <w:sz w:val="36"/>
+          <w:sz w:val="28"/>
         </w:rPr>
-        <w:t xml:space="preserve">Введение</w:t>
+        <w:t xml:space="preserve">Сравнение ReiserFS с другими файловыми системами</w:t>
+      </w:r>
+      <w:r>
+        <w:rPr>
+          <w:b/>
+          <w:sz w:val="28"/>
+        </w:rPr>
+      </w:r>
+    </w:p>
+    <w:p>
+      <w:pPr>
+        <w:pStyle w:val="674"/>
+      </w:pPr>
+      <w:r>
+        <w:rPr>
+          <w:b/>
+        </w:rPr>
+        <w:t xml:space="preserve">Производительность</w:t>
       </w:r>
       <w:r/>
-      <w:bookmarkEnd w:id="4"/>
+    </w:p>
+    <w:p>
+      <w:pPr>
+        <w:spacing w:lineRule="auto" w:line="360"/>
+        <w:shd w:val="clear" w:color="FFFFFF" w:fill="FFFFFF" w:themeColor="background1"/>
+        <w:rPr>
+          <w:highlight w:val="none"/>
+        </w:rPr>
+      </w:pPr>
+      <w:r>
+        <w:tab/>
+        <w:t xml:space="preserve">Опираясь на статью сотрудников университета MMU </w:t>
+      </w:r>
+      <w:r>
+        <w:rPr>
+          <w:highlight w:val="red"/>
+        </w:rPr>
+        <w:t xml:space="preserve">[</w:t>
+      </w:r>
+      <w:r>
+        <w:rPr>
+          <w:highlight w:val="red"/>
+        </w:rPr>
+        <w:t xml:space="preserve">https://citeseerx.ist.psu.ed ewdoc/download?doi=10.1.1.217.8937&amp;rep=rep1&amp;type=pdf]</w:t>
+      </w:r>
+      <w:r>
+        <w:rPr>
+          <w:highlight w:val="none"/>
+        </w:rPr>
+        <w:t xml:space="preserve"> приведем и прокомментируем результаты тестов производительности ReiserFS в сравнении</w:t>
+      </w:r>
+      <w:r>
+        <w:rPr>
+          <w:highlight w:val="none"/>
+        </w:rPr>
+        <w:t xml:space="preserve"> с EXT3, EXT4 и JFS. Для оценки производительности преимущественно была использована утилита IOZone, определяющая скорость операций над файлами различного размера.</w:t>
+      </w:r>
+      <w:r>
+        <w:rPr>
+          <w:highlight w:val="red"/>
+        </w:rPr>
+      </w:r>
+      <w:r>
+        <w:rPr>
+          <w:highlight w:val="red"/>
+        </w:rPr>
+      </w:r>
+    </w:p>
+    <w:p>
+      <w:pPr>
+        <w:spacing w:lineRule="auto" w:line="360"/>
+        <w:shd w:val="clear" w:color="FFFFFF" w:fill="FFFFFF" w:themeColor="background1"/>
+        <w:rPr>
+          <w:highlight w:val="none"/>
+        </w:rPr>
+      </w:pPr>
+      <w:r>
+        <w:rPr>
+          <w:highlight w:val="none"/>
+        </w:rPr>
+        <w:tab/>
+        <w:t xml:space="preserve">Как видно из рисунка 1, ReiserFS обеспечивает самую высокую скорость чтения для файлов малого размера, но уступает JFS при среднем размере файла. При большом объеме файлов производительность рассматриваемых ФС примерно одинакова. </w:t>
+      </w:r>
+      <w:r>
+        <w:rPr>
+          <w:highlight w:val="none"/>
+        </w:rPr>
+      </w:r>
+      <w:r>
+        <w:rPr>
+          <w:highlight w:val="none"/>
+        </w:rPr>
+      </w:r>
+      <w:r>
+        <w:rPr>
+          <w:highlight w:val="none"/>
+        </w:rPr>
+      </w:r>
+    </w:p>
+    <w:p>
+      <w:pPr>
+        <w:jc w:val="center"/>
+        <w:spacing w:lineRule="auto" w:line="360"/>
+        <w:shd w:val="clear" w:color="FFFFFF" w:fill="FFFFFF" w:themeColor="background1"/>
+        <w:rPr>
+          <w:highlight w:val="none"/>
+        </w:rPr>
+      </w:pPr>
+      <w:r>
+        <w:rPr>
+          <w:highlight w:val="none"/>
+        </w:rPr>
+        <mc:AlternateContent>
+          <mc:Choice Requires="wpg">
+            <w:drawing>
+              <wp:inline xmlns:wp="http://schemas.openxmlformats.org/drawingml/2006/wordprocessingDrawing" distT="0" distB="0" distL="0" distR="0">
+                <wp:extent cx="2290638" cy="1673928"/>
+                <wp:effectExtent l="0" t="0" r="0" b="0"/>
+                <wp:docPr id="4" name="" hidden="false"/>
+                <wp:cNvGraphicFramePr>
+                  <a:graphicFrameLocks xmlns:a="http://schemas.openxmlformats.org/drawingml/2006/main" noChangeAspect="true"/>
+                </wp:cNvGraphicFramePr>
+                <a:graphic xmlns:a="http://schemas.openxmlformats.org/drawingml/2006/main">
+                  <a:graphicData uri="http://schemas.openxmlformats.org/drawingml/2006/picture">
+                    <pic:pic xmlns:pic="http://schemas.openxmlformats.org/drawingml/2006/picture">
+                      <pic:nvPicPr>
+                        <pic:cNvPr id="7" name="" hidden="0"/>
+                        <pic:cNvPicPr>
+                          <a:picLocks noChangeAspect="1"/>
+                        </pic:cNvPicPr>
+                        <pic:nvPr isPhoto="0" userDrawn="0"/>
+                      </pic:nvPicPr>
+                      <pic:blipFill>
+                        <a:blip r:embed="rId17"/>
+                        <a:srcRect l="26889" t="28705" r="52265" b="44214"/>
+                        <a:stretch/>
+                      </pic:blipFill>
+                      <pic:spPr bwMode="auto">
+                        <a:xfrm flipH="0" flipV="0">
+                          <a:off x="0" y="0"/>
+                          <a:ext cx="2290637" cy="1673927"/>
+                        </a:xfrm>
+                        <a:prstGeom prst="rect">
+                          <a:avLst/>
+                        </a:prstGeom>
+                      </pic:spPr>
+                    </pic:pic>
+                  </a:graphicData>
+                </a:graphic>
+              </wp:inline>
+            </w:drawing>
+          </mc:Choice>
+          <mc:Fallback>
+            <w:pict>
+              <v:shapetype type="#_x0000_t75" o:spt="75" coordsize="21600,21600" o:preferrelative="t" path="m@4@5l@4@11@9@11@9@5xe">
+                <v:formulas>
+                  <v:f eqn="if lineDrawn pixelLineWidth 0"/>
+                  <v:f eqn="sum @0 1 0"/>
+                  <v:f eqn="sum 0 0 @1"/>
+                  <v:f eqn="prod @2 1 2"/>
+                  <v:f eqn="prod @3 21600 pixelWidth"/>
+                  <v:f eqn="prod @3 21600 pixelHeight"/>
+                  <v:f eqn="sum @0 0 1"/>
+                  <v:f eqn="prod @6 1 2"/>
+                  <v:f eqn="prod @7 21600 pixelWidth"/>
+                  <v:f eqn="sum @8 21600 0"/>
+                  <v:f eqn="prod @7 21600 pixelHeight"/>
+                  <v:f eqn="sum @10 21600 0"/>
+                </v:formulas>
+              </v:shapetype>
+              <v:shape id="_x0000_i3" o:spid="_x0000_s3" type="#_x0000_t75" style="mso-wrap-distance-left:0.0pt;mso-wrap-distance-top:0.0pt;mso-wrap-distance-right:0.0pt;mso-wrap-distance-bottom:0.0pt;width:180.4pt;height:131.8pt;" stroked="false">
+                <v:path textboxrect="0,0,0,0"/>
+                <v:imagedata r:id="rId17" o:title=""/>
+              </v:shape>
+            </w:pict>
+          </mc:Fallback>
+        </mc:AlternateContent>
+      </w:r>
+      <w:r>
+        <w:rPr>
+          <w:highlight w:val="none"/>
+        </w:rPr>
+      </w:r>
+    </w:p>
+    <w:p>
+      <w:pPr>
+        <w:jc w:val="center"/>
+        <w:spacing w:lineRule="auto" w:line="360"/>
+        <w:shd w:val="clear" w:color="FFFFFF" w:fill="FFFFFF" w:themeColor="background1"/>
+        <w:rPr>
+          <w:highlight w:val="none"/>
+        </w:rPr>
+      </w:pPr>
+      <w:r>
+        <w:rPr>
+          <w:highlight w:val="none"/>
+        </w:rPr>
+        <w:t xml:space="preserve">Рисунок 1 - скорость чтения файлов в различных ФС</w:t>
+      </w:r>
+      <w:r>
+        <w:rPr>
+          <w:highlight w:val="none"/>
+        </w:rPr>
+      </w:r>
+    </w:p>
+    <w:p>
+      <w:pPr>
+        <w:jc w:val="both"/>
+        <w:spacing w:lineRule="auto" w:line="360"/>
+        <w:shd w:val="clear" w:color="FFFFFF" w:fill="FFFFFF" w:themeColor="background1"/>
+        <w:rPr>
+          <w:highlight w:val="none"/>
+        </w:rPr>
+      </w:pPr>
+      <w:r>
+        <w:rPr>
+          <w:highlight w:val="none"/>
+        </w:rPr>
+        <w:tab/>
+        <w:t xml:space="preserve">Исходя из рисунка 2, можно заключить, что ReiserFS имеет самую низкую скорость записи из всех рассматриваемых файловых систем.</w:t>
+      </w:r>
+      <w:r/>
+    </w:p>
+    <w:p>
+      <w:pPr>
+        <w:jc w:val="center"/>
+        <w:spacing w:lineRule="auto" w:line="360"/>
+        <w:shd w:val="clear" w:color="FFFFFF" w:fill="FFFFFF" w:themeColor="background1"/>
+        <w:rPr>
+          <w:highlight w:val="none"/>
+        </w:rPr>
+      </w:pPr>
+      <w:r>
+        <w:rPr>
+          <w:highlight w:val="none"/>
+        </w:rPr>
+        <mc:AlternateContent>
+          <mc:Choice Requires="wpg">
+            <w:drawing>
+              <wp:inline xmlns:wp="http://schemas.openxmlformats.org/drawingml/2006/wordprocessingDrawing" distT="0" distB="0" distL="0" distR="0">
+                <wp:extent cx="2497863" cy="1885410"/>
+                <wp:effectExtent l="0" t="0" r="0" b="0"/>
+                <wp:docPr id="5" name="" hidden="false"/>
+                <wp:cNvGraphicFramePr>
+                  <a:graphicFrameLocks xmlns:a="http://schemas.openxmlformats.org/drawingml/2006/main" noChangeAspect="true"/>
+                </wp:cNvGraphicFramePr>
+                <a:graphic xmlns:a="http://schemas.openxmlformats.org/drawingml/2006/main">
+                  <a:graphicData uri="http://schemas.openxmlformats.org/drawingml/2006/picture">
+                    <pic:pic xmlns:pic="http://schemas.openxmlformats.org/drawingml/2006/picture">
+                      <pic:nvPicPr>
+                        <pic:cNvPr id="8" name="" hidden="0"/>
+                        <pic:cNvPicPr>
+                          <a:picLocks noChangeAspect="1"/>
+                        </pic:cNvPicPr>
+                        <pic:nvPr isPhoto="0" userDrawn="0"/>
+                      </pic:nvPicPr>
+                      <pic:blipFill>
+                        <a:blip r:embed="rId17"/>
+                        <a:srcRect l="54869" t="44625" r="22441" b="24928"/>
+                        <a:stretch/>
+                      </pic:blipFill>
+                      <pic:spPr bwMode="auto">
+                        <a:xfrm flipH="0" flipV="0">
+                          <a:off x="0" y="0"/>
+                          <a:ext cx="2497862" cy="1885410"/>
+                        </a:xfrm>
+                        <a:prstGeom prst="rect">
+                          <a:avLst/>
+                        </a:prstGeom>
+                      </pic:spPr>
+                    </pic:pic>
+                  </a:graphicData>
+                </a:graphic>
+              </wp:inline>
+            </w:drawing>
+          </mc:Choice>
+          <mc:Fallback>
+            <w:pict>
+              <v:shapetype type="#_x0000_t75" o:spt="75" coordsize="21600,21600" o:preferrelative="t" path="m@4@5l@4@11@9@11@9@5xe">
+                <v:formulas>
+                  <v:f eqn="if lineDrawn pixelLineWidth 0"/>
+                  <v:f eqn="sum @0 1 0"/>
+                  <v:f eqn="sum 0 0 @1"/>
+                  <v:f eqn="prod @2 1 2"/>
+                  <v:f eqn="prod @3 21600 pixelWidth"/>
+                  <v:f eqn="prod @3 21600 pixelHeight"/>
+                  <v:f eqn="sum @0 0 1"/>
+                  <v:f eqn="prod @6 1 2"/>
+                  <v:f eqn="prod @7 21600 pixelWidth"/>
+                  <v:f eqn="sum @8 21600 0"/>
+                  <v:f eqn="prod @7 21600 pixelHeight"/>
+                  <v:f eqn="sum @10 21600 0"/>
+                </v:formulas>
+              </v:shapetype>
+              <v:shape id="_x0000_i4" o:spid="_x0000_s4" type="#_x0000_t75" style="mso-wrap-distance-left:0.0pt;mso-wrap-distance-top:0.0pt;mso-wrap-distance-right:0.0pt;mso-wrap-distance-bottom:0.0pt;width:196.7pt;height:148.5pt;" stroked="false">
+                <v:path textboxrect="0,0,0,0"/>
+                <v:imagedata r:id="rId17" o:title=""/>
+              </v:shape>
+            </w:pict>
+          </mc:Fallback>
+        </mc:AlternateContent>
+      </w:r>
+      <w:r>
+        <w:rPr>
+          <w:highlight w:val="none"/>
+        </w:rPr>
+      </w:r>
+    </w:p>
+    <w:p>
+      <w:pPr>
+        <w:jc w:val="center"/>
+        <w:spacing w:lineRule="auto" w:line="360"/>
+        <w:shd w:val="clear" w:color="FFFFFF" w:fill="FFFFFF" w:themeColor="background1"/>
+        <w:rPr>
+          <w:highlight w:val="none"/>
+        </w:rPr>
+      </w:pPr>
+      <w:r>
+        <w:rPr>
+          <w:highlight w:val="none"/>
+        </w:rPr>
+        <w:t xml:space="preserve">Рисунок 2 - </w:t>
+      </w:r>
+      <w:r>
+        <w:rPr>
+          <w:highlight w:val="none"/>
+        </w:rPr>
+        <w:t xml:space="preserve">скорость записи файлов в различных ФС</w:t>
+      </w:r>
+      <w:r>
+        <w:rPr>
+          <w:highlight w:val="none"/>
+        </w:rPr>
+      </w:r>
+      <w:r>
+        <w:rPr>
+          <w:highlight w:val="none"/>
+        </w:rPr>
+      </w:r>
+    </w:p>
+    <w:p>
+      <w:pPr>
+        <w:jc w:val="both"/>
+        <w:spacing w:lineRule="auto" w:line="360"/>
+        <w:shd w:val="clear" w:color="FFFFFF" w:fill="FFFFFF" w:themeColor="background1"/>
+        <w:rPr>
+          <w:highlight w:val="none"/>
+        </w:rPr>
+      </w:pPr>
+      <w:r>
+        <w:rPr>
+          <w:highlight w:val="none"/>
+        </w:rPr>
+        <w:tab/>
+        <w:t xml:space="preserve">Рисунок 3 иллюстрирует, что EXT4 значительно уступает остальным рассматриваемым ФС по скорости повторного чтения. Скорость ReiserFS в данном случае значительно не отличается.</w:t>
+      </w:r>
+      <w:r>
+        <w:rPr>
+          <w:highlight w:val="none"/>
+        </w:rPr>
+      </w:r>
+    </w:p>
+    <w:p>
+      <w:pPr>
+        <w:jc w:val="center"/>
+        <w:spacing w:lineRule="auto" w:line="360"/>
+        <w:shd w:val="clear" w:color="FFFFFF" w:fill="FFFFFF" w:themeColor="background1"/>
+        <w:rPr>
+          <w:highlight w:val="none"/>
+        </w:rPr>
+      </w:pPr>
+      <w:r>
+        <w:rPr>
+          <w:highlight w:val="none"/>
+        </w:rPr>
+        <mc:AlternateContent>
+          <mc:Choice Requires="wpg">
+            <w:drawing>
+              <wp:inline xmlns:wp="http://schemas.openxmlformats.org/drawingml/2006/wordprocessingDrawing" distT="0" distB="0" distL="0" distR="0">
+                <wp:extent cx="3043662" cy="2133067"/>
+                <wp:effectExtent l="0" t="0" r="0" b="0"/>
+                <wp:docPr id="6" name="" hidden="false"/>
+                <wp:cNvGraphicFramePr>
+                  <a:graphicFrameLocks xmlns:a="http://schemas.openxmlformats.org/drawingml/2006/main" noChangeAspect="true"/>
+                </wp:cNvGraphicFramePr>
+                <a:graphic xmlns:a="http://schemas.openxmlformats.org/drawingml/2006/main">
+                  <a:graphicData uri="http://schemas.openxmlformats.org/drawingml/2006/picture">
+                    <pic:pic xmlns:pic="http://schemas.openxmlformats.org/drawingml/2006/picture">
+                      <pic:nvPicPr>
+                        <pic:cNvPr id="9" name="" hidden="0"/>
+                        <pic:cNvPicPr>
+                          <a:picLocks noChangeAspect="1"/>
+                        </pic:cNvPicPr>
+                        <pic:nvPr isPhoto="0" userDrawn="0"/>
+                      </pic:nvPicPr>
+                      <pic:blipFill>
+                        <a:blip r:embed="rId18"/>
+                        <a:srcRect l="25125" t="23679" r="50606" b="46084"/>
+                        <a:stretch/>
+                      </pic:blipFill>
+                      <pic:spPr bwMode="auto">
+                        <a:xfrm flipH="0" flipV="0">
+                          <a:off x="0" y="0"/>
+                          <a:ext cx="3043662" cy="2133066"/>
+                        </a:xfrm>
+                        <a:prstGeom prst="rect">
+                          <a:avLst/>
+                        </a:prstGeom>
+                      </pic:spPr>
+                    </pic:pic>
+                  </a:graphicData>
+                </a:graphic>
+              </wp:inline>
+            </w:drawing>
+          </mc:Choice>
+          <mc:Fallback>
+            <w:pict>
+              <v:shapetype type="#_x0000_t75" o:spt="75" coordsize="21600,21600" o:preferrelative="t" path="m@4@5l@4@11@9@11@9@5xe">
+                <v:formulas>
+                  <v:f eqn="if lineDrawn pixelLineWidth 0"/>
+                  <v:f eqn="sum @0 1 0"/>
+                  <v:f eqn="sum 0 0 @1"/>
+                  <v:f eqn="prod @2 1 2"/>
+                  <v:f eqn="prod @3 21600 pixelWidth"/>
+                  <v:f eqn="prod @3 21600 pixelHeight"/>
+                  <v:f eqn="sum @0 0 1"/>
+                  <v:f eqn="prod @6 1 2"/>
+                  <v:f eqn="prod @7 21600 pixelWidth"/>
+                  <v:f eqn="sum @8 21600 0"/>
+                  <v:f eqn="prod @7 21600 pixelHeight"/>
+                  <v:f eqn="sum @10 21600 0"/>
+                </v:formulas>
+              </v:shapetype>
+              <v:shape id="_x0000_i5" o:spid="_x0000_s5" type="#_x0000_t75" style="mso-wrap-distance-left:0.0pt;mso-wrap-distance-top:0.0pt;mso-wrap-distance-right:0.0pt;mso-wrap-distance-bottom:0.0pt;width:239.7pt;height:168.0pt;" stroked="false">
+                <v:path textboxrect="0,0,0,0"/>
+                <v:imagedata r:id="rId18" o:title=""/>
+              </v:shape>
+            </w:pict>
+          </mc:Fallback>
+        </mc:AlternateContent>
+      </w:r>
+      <w:r>
+        <w:rPr>
+          <w:highlight w:val="none"/>
+        </w:rPr>
+      </w:r>
+    </w:p>
+    <w:p>
+      <w:pPr>
+        <w:jc w:val="center"/>
+        <w:spacing w:lineRule="auto" w:line="360"/>
+        <w:shd w:val="clear" w:color="FFFFFF" w:fill="FFFFFF" w:themeColor="background1"/>
+        <w:rPr>
+          <w:highlight w:val="none"/>
+        </w:rPr>
+      </w:pPr>
+      <w:r>
+        <w:rPr>
+          <w:highlight w:val="none"/>
+        </w:rPr>
+        <w:t xml:space="preserve">Рисунок 3 - </w:t>
+      </w:r>
+      <w:r>
+        <w:rPr>
+          <w:highlight w:val="none"/>
+        </w:rPr>
+        <w:t xml:space="preserve">скорость повторного чтения файлов в различных ФС</w:t>
+      </w:r>
       <w:r/>
       <w:r>
         <w:rPr>
-          <w:b/>
-          <w:sz w:val="36"/>
+          <w:highlight w:val="none"/>
         </w:rPr>
       </w:r>
+      <w:r>
+        <w:rPr>
+          <w:highlight w:val="none"/>
+        </w:rPr>
+      </w:r>
+    </w:p>
+    <w:p>
+      <w:pPr>
+        <w:jc w:val="both"/>
+        <w:spacing w:lineRule="auto" w:line="360"/>
+        <w:shd w:val="clear" w:color="FFFFFF" w:fill="FFFFFF" w:themeColor="background1"/>
+        <w:rPr>
+          <w:highlight w:val="none"/>
+        </w:rPr>
+      </w:pPr>
+      <w:r>
+        <w:rPr>
+          <w:highlight w:val="none"/>
+        </w:rPr>
+        <w:tab/>
+        <w:t xml:space="preserve">Согласно рисунку 4, RaiserFS имеет низкую скорость повторной записи при малом объеме файла, однако для средних и больших файлов, различия в скорости рассматриваемых ФС незначительны.</w:t>
+      </w:r>
+      <w:r>
+        <w:rPr>
+          <w:highlight w:val="none"/>
+        </w:rPr>
+      </w:r>
+    </w:p>
+    <w:p>
+      <w:pPr>
+        <w:jc w:val="center"/>
+        <w:spacing w:lineRule="auto" w:line="360"/>
+        <w:shd w:val="clear" w:color="FFFFFF" w:fill="FFFFFF" w:themeColor="background1"/>
+        <w:rPr>
+          <w:highlight w:val="none"/>
+        </w:rPr>
+      </w:pPr>
+      <w:r>
+        <w:rPr>
+          <w:highlight w:val="none"/>
+        </w:rPr>
+        <mc:AlternateContent>
+          <mc:Choice Requires="wpg">
+            <w:drawing>
+              <wp:inline xmlns:wp="http://schemas.openxmlformats.org/drawingml/2006/wordprocessingDrawing" distT="0" distB="0" distL="0" distR="0">
+                <wp:extent cx="2406990" cy="1511382"/>
+                <wp:effectExtent l="0" t="0" r="0" b="0"/>
+                <wp:docPr id="7" name="" hidden="false"/>
+                <wp:cNvGraphicFramePr>
+                  <a:graphicFrameLocks xmlns:a="http://schemas.openxmlformats.org/drawingml/2006/main" noChangeAspect="true"/>
+                </wp:cNvGraphicFramePr>
+                <a:graphic xmlns:a="http://schemas.openxmlformats.org/drawingml/2006/main">
+                  <a:graphicData uri="http://schemas.openxmlformats.org/drawingml/2006/picture">
+                    <pic:pic xmlns:pic="http://schemas.openxmlformats.org/drawingml/2006/picture">
+                      <pic:nvPicPr>
+                        <pic:cNvPr id="10" name="" hidden="0"/>
+                        <pic:cNvPicPr>
+                          <a:picLocks noChangeAspect="1"/>
+                        </pic:cNvPicPr>
+                        <pic:nvPr isPhoto="0" userDrawn="0"/>
+                      </pic:nvPicPr>
+                      <pic:blipFill>
+                        <a:blip r:embed="rId18"/>
+                        <a:srcRect l="54789" t="25542" r="22329" b="48915"/>
+                        <a:stretch/>
+                      </pic:blipFill>
+                      <pic:spPr bwMode="auto">
+                        <a:xfrm flipH="0" flipV="0">
+                          <a:off x="0" y="0"/>
+                          <a:ext cx="2406989" cy="1511381"/>
+                        </a:xfrm>
+                        <a:prstGeom prst="rect">
+                          <a:avLst/>
+                        </a:prstGeom>
+                      </pic:spPr>
+                    </pic:pic>
+                  </a:graphicData>
+                </a:graphic>
+              </wp:inline>
+            </w:drawing>
+          </mc:Choice>
+          <mc:Fallback>
+            <w:pict>
+              <v:shapetype type="#_x0000_t75" o:spt="75" coordsize="21600,21600" o:preferrelative="t" path="m@4@5l@4@11@9@11@9@5xe">
+                <v:formulas>
+                  <v:f eqn="if lineDrawn pixelLineWidth 0"/>
+                  <v:f eqn="sum @0 1 0"/>
+                  <v:f eqn="sum 0 0 @1"/>
+                  <v:f eqn="prod @2 1 2"/>
+                  <v:f eqn="prod @3 21600 pixelWidth"/>
+                  <v:f eqn="prod @3 21600 pixelHeight"/>
+                  <v:f eqn="sum @0 0 1"/>
+                  <v:f eqn="prod @6 1 2"/>
+                  <v:f eqn="prod @7 21600 pixelWidth"/>
+                  <v:f eqn="sum @8 21600 0"/>
+                  <v:f eqn="prod @7 21600 pixelHeight"/>
+                  <v:f eqn="sum @10 21600 0"/>
+                </v:formulas>
+              </v:shapetype>
+              <v:shape id="_x0000_i6" o:spid="_x0000_s6" type="#_x0000_t75" style="mso-wrap-distance-left:0.0pt;mso-wrap-distance-top:0.0pt;mso-wrap-distance-right:0.0pt;mso-wrap-distance-bottom:0.0pt;width:189.5pt;height:119.0pt;" stroked="false">
+                <v:path textboxrect="0,0,0,0"/>
+                <v:imagedata r:id="rId18" o:title=""/>
+              </v:shape>
+            </w:pict>
+          </mc:Fallback>
+        </mc:AlternateContent>
+      </w:r>
+      <w:r>
+        <w:rPr>
+          <w:highlight w:val="none"/>
+        </w:rPr>
+      </w:r>
+    </w:p>
+    <w:p>
+      <w:pPr>
+        <w:jc w:val="center"/>
+        <w:spacing w:lineRule="auto" w:line="360"/>
+        <w:shd w:val="clear" w:color="FFFFFF" w:fill="FFFFFF" w:themeColor="background1"/>
+        <w:rPr>
+          <w:highlight w:val="none"/>
+        </w:rPr>
+      </w:pPr>
+      <w:r>
+        <w:rPr>
+          <w:highlight w:val="none"/>
+        </w:rPr>
+        <w:t xml:space="preserve">Рисунок 4 - </w:t>
+      </w:r>
+      <w:r>
+        <w:rPr>
+          <w:highlight w:val="none"/>
+        </w:rPr>
+        <w:t xml:space="preserve">скорость повторной записи файлов в различных ФС</w:t>
+      </w:r>
+      <w:r/>
+      <w:r>
+        <w:rPr>
+          <w:highlight w:val="none"/>
+        </w:rPr>
+      </w:r>
+      <w:r>
+        <w:rPr>
+          <w:highlight w:val="none"/>
+        </w:rPr>
+      </w:r>
+    </w:p>
+    <w:p>
+      <w:pPr>
+        <w:shd w:val="clear" w:color="FFFFFF" w:fill="FFFFFF" w:themeColor="background1"/>
+        <w:rPr>
+          <w:highlight w:val="red"/>
+        </w:rPr>
+      </w:pPr>
+      <w:r>
+        <w:rPr>
+          <w:highlight w:val="none"/>
+        </w:rPr>
+        <w:tab/>
+      </w:r>
+      <w:r>
+        <w:rPr>
+          <w:highlight w:val="none"/>
+        </w:rPr>
+      </w:r>
+    </w:p>
+    <w:p>
+      <w:pPr>
+        <w:jc w:val="both"/>
+      </w:pPr>
+      <w:r/>
+      <w:r/>
     </w:p>
     <w:p>
       <w:r/>
@@ -4764,9 +5841,10 @@
     <w:uiPriority w:val="9"/>
     <w:rPr>
       <w:b/>
-      <w:sz w:val="36"/>
+      <w:sz w:val="28"/>
     </w:rPr>
     <w:pPr>
+      <w:jc w:val="center"/>
       <w:shd w:val="nil" w:color="000000"/>
     </w:pPr>
   </w:style>
@@ -4776,7 +5854,7 @@
     <w:uiPriority w:val="9"/>
     <w:rPr>
       <w:b/>
-      <w:sz w:val="36"/>
+      <w:sz w:val="28"/>
     </w:rPr>
   </w:style>
   <w:style w:type="paragraph" w:styleId="674">
@@ -4788,24 +5866,18 @@
     <w:uiPriority w:val="9"/>
     <w:unhideWhenUsed/>
     <w:rPr>
-      <w:rFonts w:ascii="Arial" w:hAnsi="Arial" w:cs="Arial" w:eastAsia="Arial"/>
-      <w:sz w:val="34"/>
+      <w:b/>
     </w:rPr>
     <w:pPr>
-      <w:keepLines/>
-      <w:keepNext/>
-      <w:spacing w:after="200" w:before="360"/>
-      <w:outlineLvl w:val="1"/>
+      <w:jc w:val="center"/>
     </w:pPr>
   </w:style>
   <w:style w:type="character" w:styleId="675">
     <w:name w:val="Heading 2 Char"/>
-    <w:basedOn w:val="851"/>
     <w:link w:val="674"/>
     <w:uiPriority w:val="9"/>
     <w:rPr>
-      <w:rFonts w:ascii="Arial" w:hAnsi="Arial" w:cs="Arial" w:eastAsia="Arial"/>
-      <w:sz w:val="34"/>
+      <w:b/>
     </w:rPr>
   </w:style>
   <w:style w:type="paragraph" w:styleId="676">
@@ -16024,6 +17096,7 @@
       <w:lang w:eastAsia="ru-RU"/>
     </w:rPr>
     <w:pPr>
+      <w:jc w:val="both"/>
       <w:spacing w:lineRule="auto" w:line="240" w:after="0"/>
       <w:shd w:val="nil" w:color="000000"/>
     </w:pPr>

</xml_diff>